<commit_message>
Implement limited unit check, exception clause, and reconfigure hourly check
</commit_message>
<xml_diff>
--- a/Continuous Execution/unit_status.docx
+++ b/Continuous Execution/unit_status.docx
@@ -40,7 +40,7 @@
           </w:tcPr>
           <w:p>
             <w:r>
-              <w:t>On VFT</w:t>
+              <w:t>VFT</w:t>
             </w:r>
           </w:p>
         </w:tc>
@@ -50,7 +50,7 @@
           </w:tcPr>
           <w:p>
             <w:r>
-              <w:t>On Dataplicity</w:t>
+              <w:t>Dataplicity</w:t>
             </w:r>
           </w:p>
         </w:tc>
@@ -71,112 +71,6 @@
           <w:p>
             <w:r>
               <w:t>Remarks</w:t>
-            </w:r>
-          </w:p>
-        </w:tc>
-      </w:tr>
-      <w:tr>
-        <w:tc>
-          <w:tcPr>
-            <w:tcW w:type="dxa" w:w="1728"/>
-          </w:tcPr>
-          <w:p>
-            <w:r>
-              <w:t>5kW - Unit 1 Backup 2</w:t>
-            </w:r>
-          </w:p>
-        </w:tc>
-        <w:tc>
-          <w:tcPr>
-            <w:tcW w:type="dxa" w:w="1728"/>
-            <w:shd w:fill="F6CACF"/>
-          </w:tcPr>
-          <w:p>
-            <w:r>
-              <w:t>offline</w:t>
-            </w:r>
-          </w:p>
-        </w:tc>
-        <w:tc>
-          <w:tcPr>
-            <w:tcW w:type="dxa" w:w="1728"/>
-            <w:shd w:fill="F6CACF"/>
-          </w:tcPr>
-          <w:p>
-            <w:r>
-              <w:t>offline</w:t>
-            </w:r>
-          </w:p>
-        </w:tc>
-        <w:tc>
-          <w:tcPr>
-            <w:tcW w:type="dxa" w:w="1728"/>
-          </w:tcPr>
-          <w:p>
-            <w:r>
-              <w:t>Australia</w:t>
-            </w:r>
-          </w:p>
-        </w:tc>
-        <w:tc>
-          <w:tcPr>
-            <w:tcW w:type="dxa" w:w="1728"/>
-          </w:tcPr>
-          <w:p>
-            <w:r>
-              <w:t>Testing and maintenance - VSUN</w:t>
-            </w:r>
-          </w:p>
-        </w:tc>
-      </w:tr>
-      <w:tr>
-        <w:tc>
-          <w:tcPr>
-            <w:tcW w:type="dxa" w:w="1728"/>
-          </w:tcPr>
-          <w:p>
-            <w:r>
-              <w:t>5kW - Unit 0</w:t>
-            </w:r>
-          </w:p>
-        </w:tc>
-        <w:tc>
-          <w:tcPr>
-            <w:tcW w:type="dxa" w:w="1728"/>
-            <w:shd w:fill="F6CACF"/>
-          </w:tcPr>
-          <w:p>
-            <w:r>
-              <w:t>offline</w:t>
-            </w:r>
-          </w:p>
-        </w:tc>
-        <w:tc>
-          <w:tcPr>
-            <w:tcW w:type="dxa" w:w="1728"/>
-            <w:shd w:fill="F6CACF"/>
-          </w:tcPr>
-          <w:p>
-            <w:r>
-              <w:t>offline</w:t>
-            </w:r>
-          </w:p>
-        </w:tc>
-        <w:tc>
-          <w:tcPr>
-            <w:tcW w:type="dxa" w:w="1728"/>
-          </w:tcPr>
-          <w:p>
-            <w:r/>
-          </w:p>
-        </w:tc>
-        <w:tc>
-          <w:tcPr>
-            <w:tcW w:type="dxa" w:w="1728"/>
-          </w:tcPr>
-          <w:p>
-            <w:r>
-              <w:t>Testing and maintenance - VSUN</w:t>
             </w:r>
           </w:p>
         </w:tc>
@@ -242,114 +136,6 @@
           </w:tcPr>
           <w:p>
             <w:r>
-              <w:t>5kW - Unit 4</w:t>
-            </w:r>
-          </w:p>
-        </w:tc>
-        <w:tc>
-          <w:tcPr>
-            <w:tcW w:type="dxa" w:w="1728"/>
-            <w:shd w:fill="F6CACF"/>
-          </w:tcPr>
-          <w:p>
-            <w:r>
-              <w:t>offline</w:t>
-            </w:r>
-          </w:p>
-        </w:tc>
-        <w:tc>
-          <w:tcPr>
-            <w:tcW w:type="dxa" w:w="1728"/>
-            <w:shd w:fill="F6CACF"/>
-          </w:tcPr>
-          <w:p>
-            <w:r>
-              <w:t>offline</w:t>
-            </w:r>
-          </w:p>
-        </w:tc>
-        <w:tc>
-          <w:tcPr>
-            <w:tcW w:type="dxa" w:w="1728"/>
-          </w:tcPr>
-          <w:p>
-            <w:r>
-              <w:t>SG - Jurong Island</w:t>
-            </w:r>
-          </w:p>
-        </w:tc>
-        <w:tc>
-          <w:tcPr>
-            <w:tcW w:type="dxa" w:w="1728"/>
-          </w:tcPr>
-          <w:p>
-            <w:r>
-              <w:t>No SIM</w:t>
-            </w:r>
-          </w:p>
-        </w:tc>
-      </w:tr>
-      <w:tr>
-        <w:tc>
-          <w:tcPr>
-            <w:tcW w:type="dxa" w:w="1728"/>
-          </w:tcPr>
-          <w:p>
-            <w:r>
-              <w:t>5kW - Unit 5</w:t>
-            </w:r>
-          </w:p>
-        </w:tc>
-        <w:tc>
-          <w:tcPr>
-            <w:tcW w:type="dxa" w:w="1728"/>
-            <w:shd w:fill="F6CACF"/>
-          </w:tcPr>
-          <w:p>
-            <w:r>
-              <w:t>offline</w:t>
-            </w:r>
-          </w:p>
-        </w:tc>
-        <w:tc>
-          <w:tcPr>
-            <w:tcW w:type="dxa" w:w="1728"/>
-            <w:shd w:fill="F6CACF"/>
-          </w:tcPr>
-          <w:p>
-            <w:r>
-              <w:t>offline</w:t>
-            </w:r>
-          </w:p>
-        </w:tc>
-        <w:tc>
-          <w:tcPr>
-            <w:tcW w:type="dxa" w:w="1728"/>
-          </w:tcPr>
-          <w:p>
-            <w:r>
-              <w:t>SG - Jurong Island</w:t>
-            </w:r>
-          </w:p>
-        </w:tc>
-        <w:tc>
-          <w:tcPr>
-            <w:tcW w:type="dxa" w:w="1728"/>
-          </w:tcPr>
-          <w:p>
-            <w:r>
-              <w:t>Yet to deploy</w:t>
-            </w:r>
-          </w:p>
-        </w:tc>
-      </w:tr>
-      <w:tr>
-        <w:tc>
-          <w:tcPr>
-            <w:tcW w:type="dxa" w:w="1728"/>
-          </w:tcPr>
-          <w:p>
-            <w:r>
               <w:t>10kW - Unit 6</w:t>
             </w:r>
           </w:p>
@@ -357,11 +143,11 @@
         <w:tc>
           <w:tcPr>
             <w:tcW w:type="dxa" w:w="1728"/>
-            <w:shd w:fill="FBEBA6"/>
+            <w:shd w:fill="CEEDD0"/>
           </w:tcPr>
           <w:p>
             <w:r>
-              <w:t>partial</w:t>
+              <w:t>online</w:t>
             </w:r>
           </w:p>
         </w:tc>
@@ -391,9 +177,7 @@
             <w:tcW w:type="dxa" w:w="1728"/>
           </w:tcPr>
           <w:p>
-            <w:r>
-              <w:t>Data lagging</w:t>
-            </w:r>
+            <w:r/>
           </w:p>
         </w:tc>
       </w:tr>
@@ -438,108 +222,6 @@
             <w:r>
               <w:t>Vietnam Unit</w:t>
             </w:r>
-          </w:p>
-        </w:tc>
-        <w:tc>
-          <w:tcPr>
-            <w:tcW w:type="dxa" w:w="1728"/>
-          </w:tcPr>
-          <w:p>
-            <w:r/>
-          </w:p>
-        </w:tc>
-      </w:tr>
-      <w:tr>
-        <w:tc>
-          <w:tcPr>
-            <w:tcW w:type="dxa" w:w="1728"/>
-          </w:tcPr>
-          <w:p>
-            <w:r>
-              <w:t>100kW - Unit 11</w:t>
-            </w:r>
-          </w:p>
-        </w:tc>
-        <w:tc>
-          <w:tcPr>
-            <w:tcW w:type="dxa" w:w="1728"/>
-            <w:shd w:fill="F6CACF"/>
-          </w:tcPr>
-          <w:p>
-            <w:r>
-              <w:t>offline</w:t>
-            </w:r>
-          </w:p>
-        </w:tc>
-        <w:tc>
-          <w:tcPr>
-            <w:tcW w:type="dxa" w:w="1728"/>
-            <w:shd w:fill="F6CACF"/>
-          </w:tcPr>
-          <w:p>
-            <w:r>
-              <w:t>offline</w:t>
-            </w:r>
-          </w:p>
-        </w:tc>
-        <w:tc>
-          <w:tcPr>
-            <w:tcW w:type="dxa" w:w="1728"/>
-          </w:tcPr>
-          <w:p>
-            <w:r/>
-          </w:p>
-        </w:tc>
-        <w:tc>
-          <w:tcPr>
-            <w:tcW w:type="dxa" w:w="1728"/>
-          </w:tcPr>
-          <w:p>
-            <w:r>
-              <w:t>No SIM</w:t>
-            </w:r>
-          </w:p>
-        </w:tc>
-      </w:tr>
-      <w:tr>
-        <w:tc>
-          <w:tcPr>
-            <w:tcW w:type="dxa" w:w="1728"/>
-          </w:tcPr>
-          <w:p>
-            <w:r>
-              <w:t>5kW - Unit 12</w:t>
-            </w:r>
-          </w:p>
-        </w:tc>
-        <w:tc>
-          <w:tcPr>
-            <w:tcW w:type="dxa" w:w="1728"/>
-            <w:shd w:fill="F6CACF"/>
-          </w:tcPr>
-          <w:p>
-            <w:r>
-              <w:t>offline</w:t>
-            </w:r>
-          </w:p>
-        </w:tc>
-        <w:tc>
-          <w:tcPr>
-            <w:tcW w:type="dxa" w:w="1728"/>
-            <w:shd w:fill="F6CACF"/>
-          </w:tcPr>
-          <w:p>
-            <w:r>
-              <w:t>offline</w:t>
-            </w:r>
-          </w:p>
-        </w:tc>
-        <w:tc>
-          <w:tcPr>
-            <w:tcW w:type="dxa" w:w="1728"/>
-          </w:tcPr>
-          <w:p>
-            <w:r/>
           </w:p>
         </w:tc>
         <w:tc>
@@ -643,58 +325,6 @@
           <w:p>
             <w:r>
               <w:t>SG - CT3</w:t>
-            </w:r>
-          </w:p>
-        </w:tc>
-        <w:tc>
-          <w:tcPr>
-            <w:tcW w:type="dxa" w:w="1728"/>
-          </w:tcPr>
-          <w:p>
-            <w:r/>
-          </w:p>
-        </w:tc>
-      </w:tr>
-      <w:tr>
-        <w:tc>
-          <w:tcPr>
-            <w:tcW w:type="dxa" w:w="1728"/>
-          </w:tcPr>
-          <w:p>
-            <w:r>
-              <w:t>100kW - Unit 10</w:t>
-            </w:r>
-          </w:p>
-        </w:tc>
-        <w:tc>
-          <w:tcPr>
-            <w:tcW w:type="dxa" w:w="1728"/>
-            <w:shd w:fill="F6CACF"/>
-          </w:tcPr>
-          <w:p>
-            <w:r>
-              <w:t>offline</w:t>
-            </w:r>
-          </w:p>
-        </w:tc>
-        <w:tc>
-          <w:tcPr>
-            <w:tcW w:type="dxa" w:w="1728"/>
-            <w:shd w:fill="F6CACF"/>
-          </w:tcPr>
-          <w:p>
-            <w:r>
-              <w:t>offline</w:t>
-            </w:r>
-          </w:p>
-        </w:tc>
-        <w:tc>
-          <w:tcPr>
-            <w:tcW w:type="dxa" w:w="1728"/>
-          </w:tcPr>
-          <w:p>
-            <w:r>
-              <w:t>SG - Palau Ubin</w:t>
             </w:r>
           </w:p>
         </w:tc>

</xml_diff>

<commit_message>
Update continuous execution code
</commit_message>
<xml_diff>
--- a/Continuous Execution/unit_status.docx
+++ b/Continuous Execution/unit_status.docx
@@ -40,7 +40,7 @@
           </w:tcPr>
           <w:p>
             <w:r>
-              <w:t>On VFT</w:t>
+              <w:t>VFT</w:t>
             </w:r>
           </w:p>
         </w:tc>
@@ -50,7 +50,7 @@
           </w:tcPr>
           <w:p>
             <w:r>
-              <w:t>On Dataplicity</w:t>
+              <w:t>Dataplicity</w:t>
             </w:r>
           </w:p>
         </w:tc>
@@ -71,112 +71,6 @@
           <w:p>
             <w:r>
               <w:t>Remarks</w:t>
-            </w:r>
-          </w:p>
-        </w:tc>
-      </w:tr>
-      <w:tr>
-        <w:tc>
-          <w:tcPr>
-            <w:tcW w:type="dxa" w:w="1728"/>
-          </w:tcPr>
-          <w:p>
-            <w:r>
-              <w:t>5kW - Unit 1 Backup 2</w:t>
-            </w:r>
-          </w:p>
-        </w:tc>
-        <w:tc>
-          <w:tcPr>
-            <w:tcW w:type="dxa" w:w="1728"/>
-            <w:shd w:fill="F6CACF"/>
-          </w:tcPr>
-          <w:p>
-            <w:r>
-              <w:t>offline</w:t>
-            </w:r>
-          </w:p>
-        </w:tc>
-        <w:tc>
-          <w:tcPr>
-            <w:tcW w:type="dxa" w:w="1728"/>
-            <w:shd w:fill="F6CACF"/>
-          </w:tcPr>
-          <w:p>
-            <w:r>
-              <w:t>offline</w:t>
-            </w:r>
-          </w:p>
-        </w:tc>
-        <w:tc>
-          <w:tcPr>
-            <w:tcW w:type="dxa" w:w="1728"/>
-          </w:tcPr>
-          <w:p>
-            <w:r>
-              <w:t>Australia</w:t>
-            </w:r>
-          </w:p>
-        </w:tc>
-        <w:tc>
-          <w:tcPr>
-            <w:tcW w:type="dxa" w:w="1728"/>
-          </w:tcPr>
-          <w:p>
-            <w:r>
-              <w:t>Testing and maintenance - VSUN</w:t>
-            </w:r>
-          </w:p>
-        </w:tc>
-      </w:tr>
-      <w:tr>
-        <w:tc>
-          <w:tcPr>
-            <w:tcW w:type="dxa" w:w="1728"/>
-          </w:tcPr>
-          <w:p>
-            <w:r>
-              <w:t>5kW - Unit 0</w:t>
-            </w:r>
-          </w:p>
-        </w:tc>
-        <w:tc>
-          <w:tcPr>
-            <w:tcW w:type="dxa" w:w="1728"/>
-            <w:shd w:fill="F6CACF"/>
-          </w:tcPr>
-          <w:p>
-            <w:r>
-              <w:t>offline</w:t>
-            </w:r>
-          </w:p>
-        </w:tc>
-        <w:tc>
-          <w:tcPr>
-            <w:tcW w:type="dxa" w:w="1728"/>
-            <w:shd w:fill="F6CACF"/>
-          </w:tcPr>
-          <w:p>
-            <w:r>
-              <w:t>offline</w:t>
-            </w:r>
-          </w:p>
-        </w:tc>
-        <w:tc>
-          <w:tcPr>
-            <w:tcW w:type="dxa" w:w="1728"/>
-          </w:tcPr>
-          <w:p>
-            <w:r/>
-          </w:p>
-        </w:tc>
-        <w:tc>
-          <w:tcPr>
-            <w:tcW w:type="dxa" w:w="1728"/>
-          </w:tcPr>
-          <w:p>
-            <w:r>
-              <w:t>Testing and maintenance - VSUN</w:t>
             </w:r>
           </w:p>
         </w:tc>
@@ -242,7 +136,7 @@
           </w:tcPr>
           <w:p>
             <w:r>
-              <w:t>5kW - Unit 4</w:t>
+              <w:t>10kW - Unit 6</w:t>
             </w:r>
           </w:p>
         </w:tc>
@@ -265,114 +159,6 @@
           <w:p>
             <w:r>
               <w:t>offline</w:t>
-            </w:r>
-          </w:p>
-        </w:tc>
-        <w:tc>
-          <w:tcPr>
-            <w:tcW w:type="dxa" w:w="1728"/>
-          </w:tcPr>
-          <w:p>
-            <w:r>
-              <w:t>SG - Jurong Island</w:t>
-            </w:r>
-          </w:p>
-        </w:tc>
-        <w:tc>
-          <w:tcPr>
-            <w:tcW w:type="dxa" w:w="1728"/>
-          </w:tcPr>
-          <w:p>
-            <w:r>
-              <w:t>No SIM</w:t>
-            </w:r>
-          </w:p>
-        </w:tc>
-      </w:tr>
-      <w:tr>
-        <w:tc>
-          <w:tcPr>
-            <w:tcW w:type="dxa" w:w="1728"/>
-          </w:tcPr>
-          <w:p>
-            <w:r>
-              <w:t>5kW - Unit 5</w:t>
-            </w:r>
-          </w:p>
-        </w:tc>
-        <w:tc>
-          <w:tcPr>
-            <w:tcW w:type="dxa" w:w="1728"/>
-            <w:shd w:fill="F6CACF"/>
-          </w:tcPr>
-          <w:p>
-            <w:r>
-              <w:t>offline</w:t>
-            </w:r>
-          </w:p>
-        </w:tc>
-        <w:tc>
-          <w:tcPr>
-            <w:tcW w:type="dxa" w:w="1728"/>
-            <w:shd w:fill="F6CACF"/>
-          </w:tcPr>
-          <w:p>
-            <w:r>
-              <w:t>offline</w:t>
-            </w:r>
-          </w:p>
-        </w:tc>
-        <w:tc>
-          <w:tcPr>
-            <w:tcW w:type="dxa" w:w="1728"/>
-          </w:tcPr>
-          <w:p>
-            <w:r>
-              <w:t>SG - Jurong Island</w:t>
-            </w:r>
-          </w:p>
-        </w:tc>
-        <w:tc>
-          <w:tcPr>
-            <w:tcW w:type="dxa" w:w="1728"/>
-          </w:tcPr>
-          <w:p>
-            <w:r>
-              <w:t>Yet to deploy</w:t>
-            </w:r>
-          </w:p>
-        </w:tc>
-      </w:tr>
-      <w:tr>
-        <w:tc>
-          <w:tcPr>
-            <w:tcW w:type="dxa" w:w="1728"/>
-          </w:tcPr>
-          <w:p>
-            <w:r>
-              <w:t>10kW - Unit 6</w:t>
-            </w:r>
-          </w:p>
-        </w:tc>
-        <w:tc>
-          <w:tcPr>
-            <w:tcW w:type="dxa" w:w="1728"/>
-            <w:shd w:fill="FBEBA6"/>
-          </w:tcPr>
-          <w:p>
-            <w:r>
-              <w:t>partial</w:t>
-            </w:r>
-          </w:p>
-        </w:tc>
-        <w:tc>
-          <w:tcPr>
-            <w:tcW w:type="dxa" w:w="1728"/>
-            <w:shd w:fill="CEEDD0"/>
-          </w:tcPr>
-          <w:p>
-            <w:r>
-              <w:t>online</w:t>
             </w:r>
           </w:p>
         </w:tc>
@@ -438,108 +224,6 @@
             <w:r>
               <w:t>Vietnam Unit</w:t>
             </w:r>
-          </w:p>
-        </w:tc>
-        <w:tc>
-          <w:tcPr>
-            <w:tcW w:type="dxa" w:w="1728"/>
-          </w:tcPr>
-          <w:p>
-            <w:r/>
-          </w:p>
-        </w:tc>
-      </w:tr>
-      <w:tr>
-        <w:tc>
-          <w:tcPr>
-            <w:tcW w:type="dxa" w:w="1728"/>
-          </w:tcPr>
-          <w:p>
-            <w:r>
-              <w:t>100kW - Unit 11</w:t>
-            </w:r>
-          </w:p>
-        </w:tc>
-        <w:tc>
-          <w:tcPr>
-            <w:tcW w:type="dxa" w:w="1728"/>
-            <w:shd w:fill="F6CACF"/>
-          </w:tcPr>
-          <w:p>
-            <w:r>
-              <w:t>offline</w:t>
-            </w:r>
-          </w:p>
-        </w:tc>
-        <w:tc>
-          <w:tcPr>
-            <w:tcW w:type="dxa" w:w="1728"/>
-            <w:shd w:fill="F6CACF"/>
-          </w:tcPr>
-          <w:p>
-            <w:r>
-              <w:t>offline</w:t>
-            </w:r>
-          </w:p>
-        </w:tc>
-        <w:tc>
-          <w:tcPr>
-            <w:tcW w:type="dxa" w:w="1728"/>
-          </w:tcPr>
-          <w:p>
-            <w:r/>
-          </w:p>
-        </w:tc>
-        <w:tc>
-          <w:tcPr>
-            <w:tcW w:type="dxa" w:w="1728"/>
-          </w:tcPr>
-          <w:p>
-            <w:r>
-              <w:t>No SIM</w:t>
-            </w:r>
-          </w:p>
-        </w:tc>
-      </w:tr>
-      <w:tr>
-        <w:tc>
-          <w:tcPr>
-            <w:tcW w:type="dxa" w:w="1728"/>
-          </w:tcPr>
-          <w:p>
-            <w:r>
-              <w:t>5kW - Unit 12</w:t>
-            </w:r>
-          </w:p>
-        </w:tc>
-        <w:tc>
-          <w:tcPr>
-            <w:tcW w:type="dxa" w:w="1728"/>
-            <w:shd w:fill="F6CACF"/>
-          </w:tcPr>
-          <w:p>
-            <w:r>
-              <w:t>offline</w:t>
-            </w:r>
-          </w:p>
-        </w:tc>
-        <w:tc>
-          <w:tcPr>
-            <w:tcW w:type="dxa" w:w="1728"/>
-            <w:shd w:fill="F6CACF"/>
-          </w:tcPr>
-          <w:p>
-            <w:r>
-              <w:t>offline</w:t>
-            </w:r>
-          </w:p>
-        </w:tc>
-        <w:tc>
-          <w:tcPr>
-            <w:tcW w:type="dxa" w:w="1728"/>
-          </w:tcPr>
-          <w:p>
-            <w:r/>
           </w:p>
         </w:tc>
         <w:tc>
@@ -643,58 +327,6 @@
           <w:p>
             <w:r>
               <w:t>SG - CT3</w:t>
-            </w:r>
-          </w:p>
-        </w:tc>
-        <w:tc>
-          <w:tcPr>
-            <w:tcW w:type="dxa" w:w="1728"/>
-          </w:tcPr>
-          <w:p>
-            <w:r/>
-          </w:p>
-        </w:tc>
-      </w:tr>
-      <w:tr>
-        <w:tc>
-          <w:tcPr>
-            <w:tcW w:type="dxa" w:w="1728"/>
-          </w:tcPr>
-          <w:p>
-            <w:r>
-              <w:t>100kW - Unit 10</w:t>
-            </w:r>
-          </w:p>
-        </w:tc>
-        <w:tc>
-          <w:tcPr>
-            <w:tcW w:type="dxa" w:w="1728"/>
-            <w:shd w:fill="F6CACF"/>
-          </w:tcPr>
-          <w:p>
-            <w:r>
-              <w:t>offline</w:t>
-            </w:r>
-          </w:p>
-        </w:tc>
-        <w:tc>
-          <w:tcPr>
-            <w:tcW w:type="dxa" w:w="1728"/>
-            <w:shd w:fill="F6CACF"/>
-          </w:tcPr>
-          <w:p>
-            <w:r>
-              <w:t>offline</w:t>
-            </w:r>
-          </w:p>
-        </w:tc>
-        <w:tc>
-          <w:tcPr>
-            <w:tcW w:type="dxa" w:w="1728"/>
-          </w:tcPr>
-          <w:p>
-            <w:r>
-              <w:t>SG - Palau Ubin</w:t>
             </w:r>
           </w:p>
         </w:tc>

</xml_diff>

<commit_message>
Added verification email and modified dataplicity status read
</commit_message>
<xml_diff>
--- a/Continuous Execution/unit_status.docx
+++ b/Continuous Execution/unit_status.docx
@@ -82,164 +82,6 @@
           </w:tcPr>
           <w:p>
             <w:r>
-              <w:t>5kW - Unit 0</w:t>
-            </w:r>
-          </w:p>
-        </w:tc>
-        <w:tc>
-          <w:tcPr>
-            <w:tcW w:type="dxa" w:w="1728"/>
-            <w:shd w:fill="F6CACF"/>
-          </w:tcPr>
-          <w:p>
-            <w:r>
-              <w:t>offline</w:t>
-            </w:r>
-          </w:p>
-        </w:tc>
-        <w:tc>
-          <w:tcPr>
-            <w:tcW w:type="dxa" w:w="1728"/>
-            <w:shd w:fill="F6CACF"/>
-          </w:tcPr>
-          <w:p>
-            <w:r>
-              <w:t>offline</w:t>
-            </w:r>
-          </w:p>
-        </w:tc>
-        <w:tc>
-          <w:tcPr>
-            <w:tcW w:type="dxa" w:w="1728"/>
-          </w:tcPr>
-          <w:p>
-            <w:r/>
-          </w:p>
-        </w:tc>
-        <w:tc>
-          <w:tcPr>
-            <w:tcW w:type="dxa" w:w="1728"/>
-          </w:tcPr>
-          <w:p>
-            <w:r/>
-          </w:p>
-        </w:tc>
-      </w:tr>
-      <w:tr>
-        <w:tc>
-          <w:tcPr>
-            <w:tcW w:type="dxa" w:w="1728"/>
-          </w:tcPr>
-          <w:p>
-            <w:r>
-              <w:t>5kW - Unit 1 Backup 1</w:t>
-            </w:r>
-          </w:p>
-        </w:tc>
-        <w:tc>
-          <w:tcPr>
-            <w:tcW w:type="dxa" w:w="1728"/>
-            <w:shd w:fill="F6CACF"/>
-          </w:tcPr>
-          <w:p>
-            <w:r>
-              <w:t>offline</w:t>
-            </w:r>
-          </w:p>
-        </w:tc>
-        <w:tc>
-          <w:tcPr>
-            <w:tcW w:type="dxa" w:w="1728"/>
-            <w:shd w:fill="F6CACF"/>
-          </w:tcPr>
-          <w:p>
-            <w:r>
-              <w:t>offline</w:t>
-            </w:r>
-          </w:p>
-        </w:tc>
-        <w:tc>
-          <w:tcPr>
-            <w:tcW w:type="dxa" w:w="1728"/>
-          </w:tcPr>
-          <w:p>
-            <w:r>
-              <w:t>Australia</w:t>
-            </w:r>
-          </w:p>
-        </w:tc>
-        <w:tc>
-          <w:tcPr>
-            <w:tcW w:type="dxa" w:w="1728"/>
-          </w:tcPr>
-          <w:p>
-            <w:r>
-              <w:t>Testing and maintenance - VSUN</w:t>
-            </w:r>
-          </w:p>
-        </w:tc>
-      </w:tr>
-      <w:tr>
-        <w:tc>
-          <w:tcPr>
-            <w:tcW w:type="dxa" w:w="1728"/>
-          </w:tcPr>
-          <w:p>
-            <w:r>
-              <w:t>5kW - Unit 2</w:t>
-            </w:r>
-          </w:p>
-        </w:tc>
-        <w:tc>
-          <w:tcPr>
-            <w:tcW w:type="dxa" w:w="1728"/>
-            <w:shd w:fill="F6CACF"/>
-          </w:tcPr>
-          <w:p>
-            <w:r>
-              <w:t>offline</w:t>
-            </w:r>
-          </w:p>
-        </w:tc>
-        <w:tc>
-          <w:tcPr>
-            <w:tcW w:type="dxa" w:w="1728"/>
-            <w:shd w:fill="F6CACF"/>
-          </w:tcPr>
-          <w:p>
-            <w:r>
-              <w:t>offline</w:t>
-            </w:r>
-          </w:p>
-        </w:tc>
-        <w:tc>
-          <w:tcPr>
-            <w:tcW w:type="dxa" w:w="1728"/>
-          </w:tcPr>
-          <w:p>
-            <w:r>
-              <w:t>Australia</w:t>
-            </w:r>
-          </w:p>
-        </w:tc>
-        <w:tc>
-          <w:tcPr>
-            <w:tcW w:type="dxa" w:w="1728"/>
-          </w:tcPr>
-          <w:p>
-            <w:r>
-              <w:t>Testing and maintenance - VSUN</w:t>
-            </w:r>
-          </w:p>
-        </w:tc>
-      </w:tr>
-      <w:tr>
-        <w:tc>
-          <w:tcPr>
-            <w:tcW w:type="dxa" w:w="1728"/>
-          </w:tcPr>
-          <w:p>
-            <w:r>
               <w:t>5kW - Unit 3</w:t>
             </w:r>
           </w:p>
@@ -283,114 +125,6 @@
           <w:p>
             <w:r>
               <w:t>Testing and maintenance - VSUN</w:t>
-            </w:r>
-          </w:p>
-        </w:tc>
-      </w:tr>
-      <w:tr>
-        <w:tc>
-          <w:tcPr>
-            <w:tcW w:type="dxa" w:w="1728"/>
-          </w:tcPr>
-          <w:p>
-            <w:r>
-              <w:t>5kW - Unit 4</w:t>
-            </w:r>
-          </w:p>
-        </w:tc>
-        <w:tc>
-          <w:tcPr>
-            <w:tcW w:type="dxa" w:w="1728"/>
-            <w:shd w:fill="F6CACF"/>
-          </w:tcPr>
-          <w:p>
-            <w:r>
-              <w:t>offline</w:t>
-            </w:r>
-          </w:p>
-        </w:tc>
-        <w:tc>
-          <w:tcPr>
-            <w:tcW w:type="dxa" w:w="1728"/>
-            <w:shd w:fill="F6CACF"/>
-          </w:tcPr>
-          <w:p>
-            <w:r>
-              <w:t>offline</w:t>
-            </w:r>
-          </w:p>
-        </w:tc>
-        <w:tc>
-          <w:tcPr>
-            <w:tcW w:type="dxa" w:w="1728"/>
-          </w:tcPr>
-          <w:p>
-            <w:r>
-              <w:t>SG - Jurong Island</w:t>
-            </w:r>
-          </w:p>
-        </w:tc>
-        <w:tc>
-          <w:tcPr>
-            <w:tcW w:type="dxa" w:w="1728"/>
-          </w:tcPr>
-          <w:p>
-            <w:r>
-              <w:t>No SIM</w:t>
-            </w:r>
-          </w:p>
-        </w:tc>
-      </w:tr>
-      <w:tr>
-        <w:tc>
-          <w:tcPr>
-            <w:tcW w:type="dxa" w:w="1728"/>
-          </w:tcPr>
-          <w:p>
-            <w:r>
-              <w:t>5kW - Unit 5</w:t>
-            </w:r>
-          </w:p>
-        </w:tc>
-        <w:tc>
-          <w:tcPr>
-            <w:tcW w:type="dxa" w:w="1728"/>
-            <w:shd w:fill="F6CACF"/>
-          </w:tcPr>
-          <w:p>
-            <w:r>
-              <w:t>offline</w:t>
-            </w:r>
-          </w:p>
-        </w:tc>
-        <w:tc>
-          <w:tcPr>
-            <w:tcW w:type="dxa" w:w="1728"/>
-            <w:shd w:fill="F6CACF"/>
-          </w:tcPr>
-          <w:p>
-            <w:r>
-              <w:t>offline</w:t>
-            </w:r>
-          </w:p>
-        </w:tc>
-        <w:tc>
-          <w:tcPr>
-            <w:tcW w:type="dxa" w:w="1728"/>
-          </w:tcPr>
-          <w:p>
-            <w:r>
-              <w:t>SG - Jurong Island</w:t>
-            </w:r>
-          </w:p>
-        </w:tc>
-        <w:tc>
-          <w:tcPr>
-            <w:tcW w:type="dxa" w:w="1728"/>
-          </w:tcPr>
-          <w:p>
-            <w:r>
-              <w:t>No SIM</w:t>
             </w:r>
           </w:p>
         </w:tc>
@@ -558,164 +292,6 @@
           </w:tcPr>
           <w:p>
             <w:r>
-              <w:t>100kW - Unit 10</w:t>
-            </w:r>
-          </w:p>
-        </w:tc>
-        <w:tc>
-          <w:tcPr>
-            <w:tcW w:type="dxa" w:w="1728"/>
-            <w:shd w:fill="F6CACF"/>
-          </w:tcPr>
-          <w:p>
-            <w:r>
-              <w:t>offline</w:t>
-            </w:r>
-          </w:p>
-        </w:tc>
-        <w:tc>
-          <w:tcPr>
-            <w:tcW w:type="dxa" w:w="1728"/>
-            <w:shd w:fill="F6CACF"/>
-          </w:tcPr>
-          <w:p>
-            <w:r>
-              <w:t>offline</w:t>
-            </w:r>
-          </w:p>
-        </w:tc>
-        <w:tc>
-          <w:tcPr>
-            <w:tcW w:type="dxa" w:w="1728"/>
-          </w:tcPr>
-          <w:p>
-            <w:r>
-              <w:t>SG - Palau Ubin</w:t>
-            </w:r>
-          </w:p>
-        </w:tc>
-        <w:tc>
-          <w:tcPr>
-            <w:tcW w:type="dxa" w:w="1728"/>
-          </w:tcPr>
-          <w:p>
-            <w:r>
-              <w:t>Not Yet Online</w:t>
-            </w:r>
-          </w:p>
-        </w:tc>
-      </w:tr>
-      <w:tr>
-        <w:tc>
-          <w:tcPr>
-            <w:tcW w:type="dxa" w:w="1728"/>
-          </w:tcPr>
-          <w:p>
-            <w:r>
-              <w:t>100kW - Unit 11</w:t>
-            </w:r>
-          </w:p>
-        </w:tc>
-        <w:tc>
-          <w:tcPr>
-            <w:tcW w:type="dxa" w:w="1728"/>
-            <w:shd w:fill="F6CACF"/>
-          </w:tcPr>
-          <w:p>
-            <w:r>
-              <w:t>offline</w:t>
-            </w:r>
-          </w:p>
-        </w:tc>
-        <w:tc>
-          <w:tcPr>
-            <w:tcW w:type="dxa" w:w="1728"/>
-            <w:shd w:fill="F6CACF"/>
-          </w:tcPr>
-          <w:p>
-            <w:r>
-              <w:t>offline</w:t>
-            </w:r>
-          </w:p>
-        </w:tc>
-        <w:tc>
-          <w:tcPr>
-            <w:tcW w:type="dxa" w:w="1728"/>
-          </w:tcPr>
-          <w:p>
-            <w:r>
-              <w:t>SG - Palau Ubin</w:t>
-            </w:r>
-          </w:p>
-        </w:tc>
-        <w:tc>
-          <w:tcPr>
-            <w:tcW w:type="dxa" w:w="1728"/>
-          </w:tcPr>
-          <w:p>
-            <w:r>
-              <w:t>Not Yet Online</w:t>
-            </w:r>
-          </w:p>
-        </w:tc>
-      </w:tr>
-      <w:tr>
-        <w:tc>
-          <w:tcPr>
-            <w:tcW w:type="dxa" w:w="1728"/>
-          </w:tcPr>
-          <w:p>
-            <w:r>
-              <w:t>5kW - Unit 12</w:t>
-            </w:r>
-          </w:p>
-        </w:tc>
-        <w:tc>
-          <w:tcPr>
-            <w:tcW w:type="dxa" w:w="1728"/>
-            <w:shd w:fill="F6CACF"/>
-          </w:tcPr>
-          <w:p>
-            <w:r>
-              <w:t>offline</w:t>
-            </w:r>
-          </w:p>
-        </w:tc>
-        <w:tc>
-          <w:tcPr>
-            <w:tcW w:type="dxa" w:w="1728"/>
-            <w:shd w:fill="F6CACF"/>
-          </w:tcPr>
-          <w:p>
-            <w:r>
-              <w:t>offline</w:t>
-            </w:r>
-          </w:p>
-        </w:tc>
-        <w:tc>
-          <w:tcPr>
-            <w:tcW w:type="dxa" w:w="1728"/>
-          </w:tcPr>
-          <w:p>
-            <w:r/>
-          </w:p>
-        </w:tc>
-        <w:tc>
-          <w:tcPr>
-            <w:tcW w:type="dxa" w:w="1728"/>
-          </w:tcPr>
-          <w:p>
-            <w:r/>
-          </w:p>
-        </w:tc>
-      </w:tr>
-      <w:tr>
-        <w:tc>
-          <w:tcPr>
-            <w:tcW w:type="dxa" w:w="1728"/>
-          </w:tcPr>
-          <w:p>
-            <w:r>
               <w:t>10kW - Unit1_Shinoda</w:t>
             </w:r>
           </w:p>
@@ -800,7 +376,7 @@
           </w:tcPr>
           <w:p>
             <w:r>
-              <w:t>SG - CT1</w:t>
+              <w:t>SG - CT3</w:t>
             </w:r>
           </w:p>
         </w:tc>

</xml_diff>

<commit_message>
Update status pull logic
</commit_message>
<xml_diff>
--- a/Continuous Execution/unit_status.docx
+++ b/Continuous Execution/unit_status.docx
@@ -351,22 +351,22 @@
         <w:tc>
           <w:tcPr>
             <w:tcW w:type="dxa" w:w="1728"/>
-            <w:shd w:fill="CEEDD0"/>
+            <w:shd w:fill="F6CACF"/>
           </w:tcPr>
           <w:p>
             <w:r>
-              <w:t>online</w:t>
+              <w:t>offline</w:t>
             </w:r>
           </w:p>
         </w:tc>
         <w:tc>
           <w:tcPr>
             <w:tcW w:type="dxa" w:w="1728"/>
-            <w:shd w:fill="CEEDD0"/>
+            <w:shd w:fill="F6CACF"/>
           </w:tcPr>
           <w:p>
             <w:r>
-              <w:t>online</w:t>
+              <w:t>offline</w:t>
             </w:r>
           </w:p>
         </w:tc>

</xml_diff>